<commit_message>
few bugs fixed, Cy and Cx changed to 0.1
</commit_message>
<xml_diff>
--- a/Графики скорости от угла v(q).docx
+++ b/Графики скорости от угла v(q).docx
@@ -8,9 +8,9 @@
           <w:noProof/>
         </w:rPr>
         <w:drawing>
-          <wp:inline distT="0" distB="0" distL="0" distR="0" wp14:anchorId="16835ECA" wp14:editId="55E1BBBD">
-            <wp:extent cx="3369733" cy="4609799"/>
-            <wp:effectExtent l="0" t="0" r="2540" b="635"/>
+          <wp:inline distT="0" distB="0" distL="0" distR="0" wp14:anchorId="1C621A93" wp14:editId="0E4B02F2">
+            <wp:extent cx="3309257" cy="2440280"/>
+            <wp:effectExtent l="0" t="0" r="5715" b="0"/>
             <wp:docPr id="1" name="Picture 1"/>
             <wp:cNvGraphicFramePr>
               <a:graphicFrameLocks xmlns:a="http://schemas.openxmlformats.org/drawingml/2006/main" noChangeAspect="1"/>
@@ -24,13 +24,13 @@
                   </pic:nvPicPr>
                   <pic:blipFill rotWithShape="1">
                     <a:blip r:embed="rId4"/>
-                    <a:srcRect l="27171" t="24877" r="43669" b="4203"/>
+                    <a:srcRect l="2865" t="9054" r="52886" b="32940"/>
                     <a:stretch/>
                   </pic:blipFill>
                   <pic:spPr bwMode="auto">
                     <a:xfrm>
                       <a:off x="0" y="0"/>
-                      <a:ext cx="3383438" cy="4628547"/>
+                      <a:ext cx="3328073" cy="2454155"/>
                     </a:xfrm>
                     <a:prstGeom prst="rect">
                       <a:avLst/>
@@ -55,10 +55,10 @@
           <w:noProof/>
         </w:rPr>
         <w:drawing>
-          <wp:inline distT="0" distB="0" distL="0" distR="0" wp14:anchorId="184CCF87" wp14:editId="7298C21A">
-            <wp:extent cx="3403600" cy="4653022"/>
-            <wp:effectExtent l="0" t="0" r="6350" b="0"/>
-            <wp:docPr id="3" name="Picture 3"/>
+          <wp:inline distT="0" distB="0" distL="0" distR="0" wp14:anchorId="229B1151" wp14:editId="7686E9D8">
+            <wp:extent cx="3309257" cy="2454867"/>
+            <wp:effectExtent l="0" t="0" r="5715" b="3175"/>
+            <wp:docPr id="6" name="Picture 6"/>
             <wp:cNvGraphicFramePr>
               <a:graphicFrameLocks xmlns:a="http://schemas.openxmlformats.org/drawingml/2006/main" noChangeAspect="1"/>
             </wp:cNvGraphicFramePr>
@@ -71,13 +71,13 @@
                   </pic:nvPicPr>
                   <pic:blipFill rotWithShape="1">
                     <a:blip r:embed="rId5"/>
-                    <a:srcRect l="27481" t="23987" r="43177" b="4705"/>
+                    <a:srcRect l="4456" t="12166" r="51769" b="30106"/>
                     <a:stretch/>
                   </pic:blipFill>
                   <pic:spPr bwMode="auto">
                     <a:xfrm>
                       <a:off x="0" y="0"/>
-                      <a:ext cx="3420373" cy="4675952"/>
+                      <a:ext cx="3319869" cy="2462739"/>
                     </a:xfrm>
                     <a:prstGeom prst="rect">
                       <a:avLst/>
@@ -104,10 +104,10 @@
           <w:noProof/>
         </w:rPr>
         <w:drawing>
-          <wp:inline distT="0" distB="0" distL="0" distR="0" wp14:anchorId="17BAB742" wp14:editId="2FCF3BBD">
-            <wp:extent cx="3390900" cy="4699888"/>
-            <wp:effectExtent l="0" t="0" r="0" b="5715"/>
-            <wp:docPr id="4" name="Picture 4"/>
+          <wp:inline distT="0" distB="0" distL="0" distR="0" wp14:anchorId="419860D3" wp14:editId="402E59F1">
+            <wp:extent cx="3352692" cy="2471058"/>
+            <wp:effectExtent l="0" t="0" r="635" b="5715"/>
+            <wp:docPr id="7" name="Picture 7"/>
             <wp:cNvGraphicFramePr>
               <a:graphicFrameLocks xmlns:a="http://schemas.openxmlformats.org/drawingml/2006/main" noChangeAspect="1"/>
             </wp:cNvGraphicFramePr>
@@ -120,13 +120,156 @@
                   </pic:nvPicPr>
                   <pic:blipFill rotWithShape="1">
                     <a:blip r:embed="rId6"/>
-                    <a:srcRect l="27386" t="23510" r="43602" b="5005"/>
+                    <a:srcRect l="7322" t="16128" r="49699" b="27559"/>
                     <a:stretch/>
                   </pic:blipFill>
                   <pic:spPr bwMode="auto">
                     <a:xfrm>
                       <a:off x="0" y="0"/>
-                      <a:ext cx="3399364" cy="4711620"/>
+                      <a:ext cx="3371104" cy="2484628"/>
+                    </a:xfrm>
+                    <a:prstGeom prst="rect">
+                      <a:avLst/>
+                    </a:prstGeom>
+                    <a:ln>
+                      <a:noFill/>
+                    </a:ln>
+                    <a:extLst>
+                      <a:ext uri="{53640926-AAD7-44D8-BBD7-CCE9431645EC}">
+                        <a14:shadowObscured xmlns:a14="http://schemas.microsoft.com/office/drawing/2010/main"/>
+                      </a:ext>
+                    </a:extLst>
+                  </pic:spPr>
+                </pic:pic>
+              </a:graphicData>
+            </a:graphic>
+          </wp:inline>
+        </w:drawing>
+      </w:r>
+      <w:r>
+        <w:rPr>
+          <w:noProof/>
+        </w:rPr>
+        <w:drawing>
+          <wp:inline distT="0" distB="0" distL="0" distR="0" wp14:anchorId="20DAFB3B" wp14:editId="77B069C0">
+            <wp:extent cx="3409583" cy="2503714"/>
+            <wp:effectExtent l="0" t="0" r="635" b="0"/>
+            <wp:docPr id="8" name="Picture 8"/>
+            <wp:cNvGraphicFramePr>
+              <a:graphicFrameLocks xmlns:a="http://schemas.openxmlformats.org/drawingml/2006/main" noChangeAspect="1"/>
+            </wp:cNvGraphicFramePr>
+            <a:graphic xmlns:a="http://schemas.openxmlformats.org/drawingml/2006/main">
+              <a:graphicData uri="http://schemas.openxmlformats.org/drawingml/2006/picture">
+                <pic:pic xmlns:pic="http://schemas.openxmlformats.org/drawingml/2006/picture">
+                  <pic:nvPicPr>
+                    <pic:cNvPr id="1" name=""/>
+                    <pic:cNvPicPr/>
+                  </pic:nvPicPr>
+                  <pic:blipFill rotWithShape="1">
+                    <a:blip r:embed="rId7"/>
+                    <a:srcRect l="8435" t="18674" r="48428" b="25016"/>
+                    <a:stretch/>
+                  </pic:blipFill>
+                  <pic:spPr bwMode="auto">
+                    <a:xfrm>
+                      <a:off x="0" y="0"/>
+                      <a:ext cx="3437627" cy="2524307"/>
+                    </a:xfrm>
+                    <a:prstGeom prst="rect">
+                      <a:avLst/>
+                    </a:prstGeom>
+                    <a:ln>
+                      <a:noFill/>
+                    </a:ln>
+                    <a:extLst>
+                      <a:ext uri="{53640926-AAD7-44D8-BBD7-CCE9431645EC}">
+                        <a14:shadowObscured xmlns:a14="http://schemas.microsoft.com/office/drawing/2010/main"/>
+                      </a:ext>
+                    </a:extLst>
+                  </pic:spPr>
+                </pic:pic>
+              </a:graphicData>
+            </a:graphic>
+          </wp:inline>
+        </w:drawing>
+      </w:r>
+    </w:p>
+    <w:p>
+      <w:r>
+        <w:rPr>
+          <w:noProof/>
+        </w:rPr>
+        <w:drawing>
+          <wp:inline distT="0" distB="0" distL="0" distR="0" wp14:anchorId="7101B584" wp14:editId="1AFEF284">
+            <wp:extent cx="3383125" cy="2492829"/>
+            <wp:effectExtent l="0" t="0" r="8255" b="3175"/>
+            <wp:docPr id="9" name="Picture 9"/>
+            <wp:cNvGraphicFramePr>
+              <a:graphicFrameLocks xmlns:a="http://schemas.openxmlformats.org/drawingml/2006/main" noChangeAspect="1"/>
+            </wp:cNvGraphicFramePr>
+            <a:graphic xmlns:a="http://schemas.openxmlformats.org/drawingml/2006/main">
+              <a:graphicData uri="http://schemas.openxmlformats.org/drawingml/2006/picture">
+                <pic:pic xmlns:pic="http://schemas.openxmlformats.org/drawingml/2006/picture">
+                  <pic:nvPicPr>
+                    <pic:cNvPr id="1" name=""/>
+                    <pic:cNvPicPr/>
+                  </pic:nvPicPr>
+                  <pic:blipFill rotWithShape="1">
+                    <a:blip r:embed="rId8"/>
+                    <a:srcRect l="10663" t="22352" r="46994" b="22185"/>
+                    <a:stretch/>
+                  </pic:blipFill>
+                  <pic:spPr bwMode="auto">
+                    <a:xfrm>
+                      <a:off x="0" y="0"/>
+                      <a:ext cx="3409981" cy="2512618"/>
+                    </a:xfrm>
+                    <a:prstGeom prst="rect">
+                      <a:avLst/>
+                    </a:prstGeom>
+                    <a:ln>
+                      <a:noFill/>
+                    </a:ln>
+                    <a:extLst>
+                      <a:ext uri="{53640926-AAD7-44D8-BBD7-CCE9431645EC}">
+                        <a14:shadowObscured xmlns:a14="http://schemas.microsoft.com/office/drawing/2010/main"/>
+                      </a:ext>
+                    </a:extLst>
+                  </pic:spPr>
+                </pic:pic>
+              </a:graphicData>
+            </a:graphic>
+          </wp:inline>
+        </w:drawing>
+      </w:r>
+      <w:r>
+        <w:rPr>
+          <w:noProof/>
+        </w:rPr>
+        <w:drawing>
+          <wp:inline distT="0" distB="0" distL="0" distR="0" wp14:anchorId="7F6A81D5" wp14:editId="7CB0BC10">
+            <wp:extent cx="3418115" cy="2481605"/>
+            <wp:effectExtent l="0" t="0" r="0" b="0"/>
+            <wp:docPr id="10" name="Picture 10"/>
+            <wp:cNvGraphicFramePr>
+              <a:graphicFrameLocks xmlns:a="http://schemas.openxmlformats.org/drawingml/2006/main" noChangeAspect="1"/>
+            </wp:cNvGraphicFramePr>
+            <a:graphic xmlns:a="http://schemas.openxmlformats.org/drawingml/2006/main">
+              <a:graphicData uri="http://schemas.openxmlformats.org/drawingml/2006/picture">
+                <pic:pic xmlns:pic="http://schemas.openxmlformats.org/drawingml/2006/picture">
+                  <pic:nvPicPr>
+                    <pic:cNvPr id="1" name=""/>
+                    <pic:cNvPicPr/>
+                  </pic:nvPicPr>
+                  <pic:blipFill rotWithShape="1">
+                    <a:blip r:embed="rId9"/>
+                    <a:srcRect l="12573" t="24898" r="44455" b="19642"/>
+                    <a:stretch/>
+                  </pic:blipFill>
+                  <pic:spPr bwMode="auto">
+                    <a:xfrm>
+                      <a:off x="0" y="0"/>
+                      <a:ext cx="3424287" cy="2486086"/>
                     </a:xfrm>
                     <a:prstGeom prst="rect">
                       <a:avLst/>

</xml_diff>